<commit_message>
Completed integration testing on CF06.
</commit_message>
<xml_diff>
--- a/docs/stories/CF06_USTC.docx
+++ b/docs/stories/CF06_USTC.docx
@@ -170,23 +170,13 @@
                 <w:szCs w:val="20"/>
               </w:rPr>
             </w:pPr>
-            <w:proofErr w:type="spellStart"/>
-            <w:r>
-              <w:rPr>
-                <w:rFonts w:ascii="Arial" w:hAnsi="Arial" w:cs="Arial"/>
-                <w:sz w:val="20"/>
-                <w:szCs w:val="20"/>
-              </w:rPr>
-              <w:t>CareerFind</w:t>
-            </w:r>
-            <w:proofErr w:type="spellEnd"/>
-            <w:r>
-              <w:rPr>
-                <w:rFonts w:ascii="Arial" w:hAnsi="Arial" w:cs="Arial"/>
-                <w:sz w:val="20"/>
-                <w:szCs w:val="20"/>
-              </w:rPr>
-              <w:t xml:space="preserve"> 1.0</w:t>
+            <w:r>
+              <w:rPr>
+                <w:rFonts w:ascii="Arial" w:hAnsi="Arial" w:cs="Arial"/>
+                <w:sz w:val="20"/>
+                <w:szCs w:val="20"/>
+              </w:rPr>
+              <w:t>CareerFind 1.0</w:t>
             </w:r>
           </w:p>
         </w:tc>
@@ -554,25 +544,7 @@
                 <w:sz w:val="20"/>
                 <w:szCs w:val="20"/>
               </w:rPr>
-              <w:t xml:space="preserve">Student access to </w:t>
-            </w:r>
-            <w:proofErr w:type="spellStart"/>
-            <w:r>
-              <w:rPr>
-                <w:rFonts w:ascii="Arial" w:hAnsi="Arial" w:cs="Arial"/>
-                <w:sz w:val="20"/>
-                <w:szCs w:val="20"/>
-              </w:rPr>
-              <w:t>CareerFind</w:t>
-            </w:r>
-            <w:proofErr w:type="spellEnd"/>
-            <w:r>
-              <w:rPr>
-                <w:rFonts w:ascii="Arial" w:hAnsi="Arial" w:cs="Arial"/>
-                <w:sz w:val="20"/>
-                <w:szCs w:val="20"/>
-              </w:rPr>
-              <w:t xml:space="preserve"> site.</w:t>
+              <w:t>Student access to CareerFind site.</w:t>
             </w:r>
           </w:p>
         </w:tc>
@@ -741,25 +713,7 @@
                 <w:sz w:val="20"/>
                 <w:szCs w:val="20"/>
               </w:rPr>
-              <w:t xml:space="preserve">Log into </w:t>
-            </w:r>
-            <w:proofErr w:type="spellStart"/>
-            <w:r>
-              <w:rPr>
-                <w:rFonts w:ascii="Arial" w:hAnsi="Arial" w:cs="Arial"/>
-                <w:sz w:val="20"/>
-                <w:szCs w:val="20"/>
-              </w:rPr>
-              <w:t>CareerFind</w:t>
-            </w:r>
-            <w:proofErr w:type="spellEnd"/>
-            <w:r>
-              <w:rPr>
-                <w:rFonts w:ascii="Arial" w:hAnsi="Arial" w:cs="Arial"/>
-                <w:sz w:val="20"/>
-                <w:szCs w:val="20"/>
-              </w:rPr>
-              <w:t xml:space="preserve"> using a student account.</w:t>
+              <w:t>Log into CareerFind using a student account.</w:t>
             </w:r>
           </w:p>
         </w:tc>
@@ -781,25 +735,7 @@
                 <w:sz w:val="20"/>
                 <w:szCs w:val="20"/>
               </w:rPr>
-              <w:t xml:space="preserve">Access to </w:t>
-            </w:r>
-            <w:proofErr w:type="spellStart"/>
-            <w:r>
-              <w:rPr>
-                <w:rFonts w:ascii="Arial" w:hAnsi="Arial" w:cs="Arial"/>
-                <w:sz w:val="20"/>
-                <w:szCs w:val="20"/>
-              </w:rPr>
-              <w:t>CareerFind’s</w:t>
-            </w:r>
-            <w:proofErr w:type="spellEnd"/>
-            <w:r>
-              <w:rPr>
-                <w:rFonts w:ascii="Arial" w:hAnsi="Arial" w:cs="Arial"/>
-                <w:sz w:val="20"/>
-                <w:szCs w:val="20"/>
-              </w:rPr>
-              <w:t xml:space="preserve"> ‘Main’ student page.</w:t>
+              <w:t>Access to CareerFind’s ‘Main’ student page.</w:t>
             </w:r>
           </w:p>
         </w:tc>
@@ -815,6 +751,14 @@
                 <w:szCs w:val="20"/>
               </w:rPr>
             </w:pPr>
+            <w:r>
+              <w:rPr>
+                <w:rFonts w:ascii="Arial" w:hAnsi="Arial" w:cs="Arial"/>
+                <w:sz w:val="20"/>
+                <w:szCs w:val="20"/>
+              </w:rPr>
+              <w:t>P</w:t>
+            </w:r>
           </w:p>
         </w:tc>
       </w:tr>
@@ -894,6 +838,31 @@
                 <w:szCs w:val="20"/>
               </w:rPr>
             </w:pPr>
+            <w:r>
+              <w:rPr>
+                <w:rFonts w:ascii="Arial" w:hAnsi="Arial" w:cs="Arial"/>
+                <w:sz w:val="20"/>
+                <w:szCs w:val="20"/>
+              </w:rPr>
+              <w:t>P</w:t>
+            </w:r>
+            <w:r>
+              <w:rPr>
+                <w:rFonts w:ascii="Arial" w:hAnsi="Arial" w:cs="Arial"/>
+                <w:sz w:val="20"/>
+                <w:szCs w:val="20"/>
+              </w:rPr>
+              <w:br/>
+            </w:r>
+            <w:r>
+              <w:rPr>
+                <w:rFonts w:ascii="Arial" w:hAnsi="Arial" w:cs="Arial"/>
+                <w:sz w:val="20"/>
+                <w:szCs w:val="20"/>
+              </w:rPr>
+              <w:br/>
+              <w:t>Images and career cluster names are visible from ‘Home’.</w:t>
+            </w:r>
           </w:p>
         </w:tc>
       </w:tr>
@@ -974,17 +943,7 @@
                 <w:szCs w:val="20"/>
               </w:rPr>
               <w:br/>
-              <w:t xml:space="preserve">You can </w:t>
-            </w:r>
-            <w:bookmarkStart w:id="0" w:name="_GoBack"/>
-            <w:bookmarkEnd w:id="0"/>
-            <w:r>
-              <w:rPr>
-                <w:rFonts w:ascii="Arial" w:hAnsi="Arial" w:cs="Arial"/>
-                <w:sz w:val="20"/>
-                <w:szCs w:val="20"/>
-              </w:rPr>
-              <w:t>navigate back to ‘Main’ from the Cluster Detail page.</w:t>
+              <w:t>You can navigate back to ‘Main’ from the Cluster Detail page.</w:t>
             </w:r>
           </w:p>
         </w:tc>
@@ -1000,6 +959,14 @@
                 <w:szCs w:val="20"/>
               </w:rPr>
             </w:pPr>
+            <w:r>
+              <w:rPr>
+                <w:rFonts w:ascii="Arial" w:hAnsi="Arial" w:cs="Arial"/>
+                <w:sz w:val="20"/>
+                <w:szCs w:val="20"/>
+              </w:rPr>
+              <w:t>P</w:t>
+            </w:r>
           </w:p>
         </w:tc>
       </w:tr>
@@ -1079,6 +1046,14 @@
                 <w:szCs w:val="20"/>
               </w:rPr>
             </w:pPr>
+            <w:r>
+              <w:rPr>
+                <w:rFonts w:ascii="Arial" w:hAnsi="Arial" w:cs="Arial"/>
+                <w:sz w:val="20"/>
+                <w:szCs w:val="20"/>
+              </w:rPr>
+              <w:t>P</w:t>
+            </w:r>
           </w:p>
         </w:tc>
       </w:tr>
@@ -1176,10 +1151,10 @@
         <w:tblLook w:val="04A0" w:firstRow="1" w:lastRow="0" w:firstColumn="1" w:lastColumn="0" w:noHBand="0" w:noVBand="1"/>
       </w:tblPr>
       <w:tblGrid>
-        <w:gridCol w:w="1162"/>
-        <w:gridCol w:w="1983"/>
-        <w:gridCol w:w="1440"/>
-        <w:gridCol w:w="3932"/>
+        <w:gridCol w:w="1217"/>
+        <w:gridCol w:w="1977"/>
+        <w:gridCol w:w="1432"/>
+        <w:gridCol w:w="3891"/>
         <w:gridCol w:w="833"/>
       </w:tblGrid>
       <w:tr>
@@ -1331,6 +1306,14 @@
                 <w:szCs w:val="20"/>
               </w:rPr>
             </w:pPr>
+            <w:r>
+              <w:rPr>
+                <w:rFonts w:ascii="Arial" w:hAnsi="Arial" w:cs="Arial"/>
+                <w:sz w:val="20"/>
+                <w:szCs w:val="20"/>
+              </w:rPr>
+              <w:t>04/09/2020</w:t>
+            </w:r>
           </w:p>
         </w:tc>
         <w:tc>
@@ -1345,6 +1328,14 @@
                 <w:szCs w:val="20"/>
               </w:rPr>
             </w:pPr>
+            <w:r>
+              <w:rPr>
+                <w:rFonts w:ascii="Arial" w:hAnsi="Arial" w:cs="Arial"/>
+                <w:sz w:val="20"/>
+                <w:szCs w:val="20"/>
+              </w:rPr>
+              <w:t>Chrome v80</w:t>
+            </w:r>
           </w:p>
         </w:tc>
         <w:tc>
@@ -1359,6 +1350,14 @@
                 <w:szCs w:val="20"/>
               </w:rPr>
             </w:pPr>
+            <w:r>
+              <w:rPr>
+                <w:rFonts w:ascii="Arial" w:hAnsi="Arial" w:cs="Arial"/>
+                <w:sz w:val="20"/>
+                <w:szCs w:val="20"/>
+              </w:rPr>
+              <w:t>Bob Caplin</w:t>
+            </w:r>
           </w:p>
         </w:tc>
         <w:tc>
@@ -1383,8 +1382,10 @@
                 <w:sz w:val="20"/>
                 <w:szCs w:val="20"/>
               </w:rPr>
-              <w:t>&lt;Pass/ Fail and description of why&gt;</w:t>
-            </w:r>
+              <w:t>PASS</w:t>
+            </w:r>
+            <w:bookmarkStart w:id="0" w:name="_GoBack"/>
+            <w:bookmarkEnd w:id="0"/>
           </w:p>
         </w:tc>
         <w:tc>
@@ -1409,7 +1410,7 @@
                 <w:sz w:val="20"/>
                 <w:szCs w:val="20"/>
               </w:rPr>
-              <w:t>&lt;Pass/ Fail&gt;</w:t>
+              <w:t>PASS</w:t>
             </w:r>
           </w:p>
         </w:tc>

</xml_diff>